<commit_message>
edit the last dot
</commit_message>
<xml_diff>
--- a/ToDo.docx
+++ b/ToDo.docx
@@ -4,13 +4,8 @@
   <w:body>
     <w:p>
       <w:r>
-        <w:t xml:space="preserve">My To-do </w:t>
+        <w:t>My To-do list</w:t>
       </w:r>
-      <w:proofErr w:type="gramStart"/>
-      <w:r>
-        <w:t>list</w:t>
-      </w:r>
-      <w:proofErr w:type="gramEnd"/>
     </w:p>
     <w:p>
       <w:pPr>
@@ -281,9 +276,10 @@
         <w:spacing w:after="0" w:line="360" w:lineRule="atLeast"/>
         <w:textAlignment w:val="baseline"/>
         <w:rPr>
-          <w:rFonts w:ascii="Consolas" w:eastAsia="Times New Roman" w:hAnsi="Consolas" w:cs="Courier New"/>
-          <w:sz w:val="20"/>
-          <w:szCs w:val="20"/>
+          <w:rFonts w:ascii="Courier New" w:eastAsia="Times New Roman" w:hAnsi="Courier New" w:cs="Courier New"/>
+          <w:sz w:val="20"/>
+          <w:szCs w:val="20"/>
+          <w:bdr w:val="none" w:sz="0" w:space="0" w:color="auto" w:frame="1"/>
         </w:rPr>
       </w:pPr>
       <w:r>
@@ -293,8 +289,38 @@
           <w:szCs w:val="20"/>
           <w:bdr w:val="none" w:sz="0" w:space="0" w:color="auto" w:frame="1"/>
         </w:rPr>
-        <w:t xml:space="preserve">7. </w:t>
+        <w:t>7. Practice code</w:t>
       </w:r>
+    </w:p>
+    <w:p>
+      <w:pPr>
+        <w:tabs>
+          <w:tab w:val="left" w:pos="916"/>
+          <w:tab w:val="left" w:pos="1832"/>
+          <w:tab w:val="left" w:pos="2748"/>
+          <w:tab w:val="left" w:pos="3664"/>
+          <w:tab w:val="left" w:pos="4580"/>
+          <w:tab w:val="left" w:pos="5496"/>
+          <w:tab w:val="left" w:pos="6412"/>
+          <w:tab w:val="left" w:pos="7328"/>
+          <w:tab w:val="left" w:pos="8244"/>
+          <w:tab w:val="left" w:pos="9160"/>
+          <w:tab w:val="left" w:pos="10076"/>
+          <w:tab w:val="left" w:pos="10992"/>
+          <w:tab w:val="left" w:pos="11908"/>
+          <w:tab w:val="left" w:pos="12824"/>
+          <w:tab w:val="left" w:pos="13740"/>
+          <w:tab w:val="left" w:pos="14656"/>
+        </w:tabs>
+        <w:spacing w:after="0" w:line="360" w:lineRule="atLeast"/>
+        <w:textAlignment w:val="baseline"/>
+        <w:rPr>
+          <w:rFonts w:ascii="Courier New" w:eastAsia="Times New Roman" w:hAnsi="Courier New" w:cs="Courier New"/>
+          <w:sz w:val="20"/>
+          <w:szCs w:val="20"/>
+          <w:bdr w:val="none" w:sz="0" w:space="0" w:color="auto" w:frame="1"/>
+        </w:rPr>
+      </w:pPr>
       <w:r>
         <w:rPr>
           <w:rFonts w:ascii="Courier New" w:eastAsia="Times New Roman" w:hAnsi="Courier New" w:cs="Courier New"/>
@@ -302,20 +328,160 @@
           <w:szCs w:val="20"/>
           <w:bdr w:val="none" w:sz="0" w:space="0" w:color="auto" w:frame="1"/>
         </w:rPr>
-        <w:t>Practice code</w:t>
+        <w:t>8. Complete internship task.</w:t>
       </w:r>
+    </w:p>
+    <w:p>
+      <w:pPr>
+        <w:tabs>
+          <w:tab w:val="left" w:pos="916"/>
+          <w:tab w:val="left" w:pos="1832"/>
+          <w:tab w:val="left" w:pos="2748"/>
+          <w:tab w:val="left" w:pos="3664"/>
+          <w:tab w:val="left" w:pos="4580"/>
+          <w:tab w:val="left" w:pos="5496"/>
+          <w:tab w:val="left" w:pos="6412"/>
+          <w:tab w:val="left" w:pos="7328"/>
+          <w:tab w:val="left" w:pos="8244"/>
+          <w:tab w:val="left" w:pos="9160"/>
+          <w:tab w:val="left" w:pos="10076"/>
+          <w:tab w:val="left" w:pos="10992"/>
+          <w:tab w:val="left" w:pos="11908"/>
+          <w:tab w:val="left" w:pos="12824"/>
+          <w:tab w:val="left" w:pos="13740"/>
+          <w:tab w:val="left" w:pos="14656"/>
+        </w:tabs>
+        <w:spacing w:after="0" w:line="360" w:lineRule="atLeast"/>
+        <w:textAlignment w:val="baseline"/>
+        <w:rPr>
+          <w:rFonts w:ascii="Courier New" w:eastAsia="Times New Roman" w:hAnsi="Courier New" w:cs="Courier New"/>
+          <w:sz w:val="20"/>
+          <w:szCs w:val="20"/>
+          <w:bdr w:val="none" w:sz="0" w:space="0" w:color="auto" w:frame="1"/>
+        </w:rPr>
+      </w:pPr>
       <w:r>
         <w:rPr>
-          <w:rFonts w:ascii="Consolas" w:eastAsia="Times New Roman" w:hAnsi="Consolas" w:cs="Courier New"/>
-          <w:color w:val="000000"/>
-          <w:sz w:val="20"/>
-          <w:szCs w:val="20"/>
-          <w:bdr w:val="none" w:sz="0" w:space="0" w:color="auto" w:frame="1"/>
-        </w:rPr>
-        <w:t xml:space="preserve"> </w:t>
+          <w:rFonts w:ascii="Courier New" w:eastAsia="Times New Roman" w:hAnsi="Courier New" w:cs="Courier New"/>
+          <w:sz w:val="20"/>
+          <w:szCs w:val="20"/>
+          <w:bdr w:val="none" w:sz="0" w:space="0" w:color="auto" w:frame="1"/>
+        </w:rPr>
+        <w:t>9. Practice chess openings.</w:t>
       </w:r>
     </w:p>
-    <w:p/>
+    <w:p>
+      <w:pPr>
+        <w:tabs>
+          <w:tab w:val="left" w:pos="916"/>
+          <w:tab w:val="left" w:pos="1832"/>
+          <w:tab w:val="left" w:pos="2748"/>
+          <w:tab w:val="left" w:pos="3664"/>
+          <w:tab w:val="left" w:pos="4580"/>
+          <w:tab w:val="left" w:pos="5496"/>
+          <w:tab w:val="left" w:pos="6412"/>
+          <w:tab w:val="left" w:pos="7328"/>
+          <w:tab w:val="left" w:pos="8244"/>
+          <w:tab w:val="left" w:pos="9160"/>
+          <w:tab w:val="left" w:pos="10076"/>
+          <w:tab w:val="left" w:pos="10992"/>
+          <w:tab w:val="left" w:pos="11908"/>
+          <w:tab w:val="left" w:pos="12824"/>
+          <w:tab w:val="left" w:pos="13740"/>
+          <w:tab w:val="left" w:pos="14656"/>
+        </w:tabs>
+        <w:spacing w:after="0" w:line="360" w:lineRule="atLeast"/>
+        <w:textAlignment w:val="baseline"/>
+        <w:rPr>
+          <w:rFonts w:ascii="Courier New" w:eastAsia="Times New Roman" w:hAnsi="Courier New" w:cs="Courier New"/>
+          <w:sz w:val="20"/>
+          <w:szCs w:val="20"/>
+          <w:bdr w:val="none" w:sz="0" w:space="0" w:color="auto" w:frame="1"/>
+        </w:rPr>
+      </w:pPr>
+      <w:r>
+        <w:rPr>
+          <w:rFonts w:ascii="Courier New" w:eastAsia="Times New Roman" w:hAnsi="Courier New" w:cs="Courier New"/>
+          <w:sz w:val="20"/>
+          <w:szCs w:val="20"/>
+          <w:bdr w:val="none" w:sz="0" w:space="0" w:color="auto" w:frame="1"/>
+        </w:rPr>
+        <w:t>10. Solve chess puzzles.</w:t>
+      </w:r>
+    </w:p>
+    <w:p>
+      <w:pPr>
+        <w:tabs>
+          <w:tab w:val="left" w:pos="916"/>
+          <w:tab w:val="left" w:pos="1832"/>
+          <w:tab w:val="left" w:pos="2748"/>
+          <w:tab w:val="left" w:pos="3664"/>
+          <w:tab w:val="left" w:pos="4580"/>
+          <w:tab w:val="left" w:pos="5496"/>
+          <w:tab w:val="left" w:pos="6412"/>
+          <w:tab w:val="left" w:pos="7328"/>
+          <w:tab w:val="left" w:pos="8244"/>
+          <w:tab w:val="left" w:pos="9160"/>
+          <w:tab w:val="left" w:pos="10076"/>
+          <w:tab w:val="left" w:pos="10992"/>
+          <w:tab w:val="left" w:pos="11908"/>
+          <w:tab w:val="left" w:pos="12824"/>
+          <w:tab w:val="left" w:pos="13740"/>
+          <w:tab w:val="left" w:pos="14656"/>
+        </w:tabs>
+        <w:spacing w:after="0" w:line="360" w:lineRule="atLeast"/>
+        <w:textAlignment w:val="baseline"/>
+        <w:rPr>
+          <w:rFonts w:ascii="Courier New" w:eastAsia="Times New Roman" w:hAnsi="Courier New" w:cs="Courier New"/>
+          <w:sz w:val="20"/>
+          <w:szCs w:val="20"/>
+        </w:rPr>
+      </w:pPr>
+      <w:r>
+        <w:rPr>
+          <w:rFonts w:ascii="Courier New" w:eastAsia="Times New Roman" w:hAnsi="Courier New" w:cs="Courier New"/>
+          <w:sz w:val="20"/>
+          <w:szCs w:val="20"/>
+          <w:bdr w:val="none" w:sz="0" w:space="0" w:color="auto" w:frame="1"/>
+        </w:rPr>
+        <w:t xml:space="preserve">11. Check exam schedule </w:t>
+      </w:r>
+    </w:p>
+    <w:p>
+      <w:pPr>
+        <w:spacing w:after="360" w:line="240" w:lineRule="auto"/>
+        <w:textAlignment w:val="baseline"/>
+        <w:rPr>
+          <w:rFonts w:ascii="inherit" w:eastAsia="Times New Roman" w:hAnsi="inherit" w:cs="Times New Roman"/>
+          <w:sz w:val="33"/>
+          <w:szCs w:val="33"/>
+        </w:rPr>
+      </w:pPr>
+    </w:p>
+    <w:p>
+      <w:pPr>
+        <w:tabs>
+          <w:tab w:val="left" w:pos="916"/>
+          <w:tab w:val="left" w:pos="1832"/>
+          <w:tab w:val="left" w:pos="2748"/>
+          <w:tab w:val="left" w:pos="3664"/>
+          <w:tab w:val="left" w:pos="4580"/>
+          <w:tab w:val="left" w:pos="5496"/>
+          <w:tab w:val="left" w:pos="6412"/>
+          <w:tab w:val="left" w:pos="7328"/>
+          <w:tab w:val="left" w:pos="8244"/>
+          <w:tab w:val="left" w:pos="9160"/>
+          <w:tab w:val="left" w:pos="10076"/>
+          <w:tab w:val="left" w:pos="10992"/>
+          <w:tab w:val="left" w:pos="11908"/>
+          <w:tab w:val="left" w:pos="12824"/>
+          <w:tab w:val="left" w:pos="13740"/>
+          <w:tab w:val="left" w:pos="14656"/>
+        </w:tabs>
+        <w:spacing w:after="0" w:line="360" w:lineRule="atLeast"/>
+        <w:textAlignment w:val="baseline"/>
+      </w:pPr>
+    </w:p>
     <w:sectPr>
       <w:pgSz w:w="12240" w:h="15840"/>
       <w:pgMar w:top="1440" w:right="1440" w:bottom="1440" w:left="1440" w:header="720" w:footer="720" w:gutter="0"/>

</xml_diff>